<commit_message>
refactor invoice template and main.py for dynamic client data; implement text replacement in invoice creation
</commit_message>
<xml_diff>
--- a/template.docx
+++ b/template.docx
@@ -343,16 +343,16 @@
         </w:tblCellMar>
       </w:tblPr>
       <w:tblGrid>
-        <w:gridCol w:w="1709"/>
-        <w:gridCol w:w="4591"/>
-        <w:gridCol w:w="1410"/>
-        <w:gridCol w:w="3629"/>
+        <w:gridCol w:w="1708"/>
+        <w:gridCol w:w="4592"/>
+        <w:gridCol w:w="1411"/>
+        <w:gridCol w:w="3628"/>
       </w:tblGrid>
       <w:tr>
         <w:trPr/>
         <w:tc>
           <w:tcPr>
-            <w:tcW w:w="1709" w:type="dxa"/>
+            <w:tcW w:w="1708" w:type="dxa"/>
             <w:tcBorders/>
           </w:tcPr>
           <w:p>
@@ -382,7 +382,7 @@
         </w:tc>
         <w:tc>
           <w:tcPr>
-            <w:tcW w:w="4591" w:type="dxa"/>
+            <w:tcW w:w="4592" w:type="dxa"/>
             <w:tcBorders/>
           </w:tcPr>
           <w:p>
@@ -407,7 +407,7 @@
         </w:tc>
         <w:tc>
           <w:tcPr>
-            <w:tcW w:w="1410" w:type="dxa"/>
+            <w:tcW w:w="1411" w:type="dxa"/>
             <w:tcBorders/>
           </w:tcPr>
           <w:p>
@@ -437,7 +437,7 @@
         </w:tc>
         <w:tc>
           <w:tcPr>
-            <w:tcW w:w="3629" w:type="dxa"/>
+            <w:tcW w:w="3628" w:type="dxa"/>
             <w:tcBorders/>
           </w:tcPr>
           <w:p>
@@ -467,7 +467,7 @@
         </w:trPr>
         <w:tc>
           <w:tcPr>
-            <w:tcW w:w="1709" w:type="dxa"/>
+            <w:tcW w:w="1708" w:type="dxa"/>
             <w:tcBorders/>
           </w:tcPr>
           <w:p>
@@ -493,7 +493,7 @@
         </w:tc>
         <w:tc>
           <w:tcPr>
-            <w:tcW w:w="4591" w:type="dxa"/>
+            <w:tcW w:w="4592" w:type="dxa"/>
             <w:tcBorders/>
           </w:tcPr>
           <w:p>
@@ -527,7 +527,7 @@
         </w:tc>
         <w:tc>
           <w:tcPr>
-            <w:tcW w:w="1410" w:type="dxa"/>
+            <w:tcW w:w="1411" w:type="dxa"/>
             <w:tcBorders/>
           </w:tcPr>
           <w:p>
@@ -553,7 +553,7 @@
         </w:tc>
         <w:tc>
           <w:tcPr>
-            <w:tcW w:w="3629" w:type="dxa"/>
+            <w:tcW w:w="3628" w:type="dxa"/>
             <w:tcBorders/>
           </w:tcPr>
           <w:p>
@@ -579,7 +579,27 @@
                 <w:sz w:val="24"/>
                 <w:szCs w:val="24"/>
               </w:rPr>
-              <w:t>[RecevierName]</w:t>
+              <w:t>[</w:t>
+            </w:r>
+            <w:r>
+              <w:rPr>
+                <w:rFonts w:ascii="Noto Sans" w:hAnsi="Noto Sans"/>
+                <w:b w:val="false"/>
+                <w:bCs w:val="false"/>
+                <w:sz w:val="24"/>
+                <w:szCs w:val="24"/>
+              </w:rPr>
+              <w:t>client</w:t>
+            </w:r>
+            <w:r>
+              <w:rPr>
+                <w:rFonts w:ascii="Noto Sans" w:hAnsi="Noto Sans"/>
+                <w:b w:val="false"/>
+                <w:bCs w:val="false"/>
+                <w:sz w:val="24"/>
+                <w:szCs w:val="24"/>
+              </w:rPr>
+              <w:t>Name]</w:t>
             </w:r>
           </w:p>
         </w:tc>
@@ -590,7 +610,7 @@
         </w:trPr>
         <w:tc>
           <w:tcPr>
-            <w:tcW w:w="1709" w:type="dxa"/>
+            <w:tcW w:w="1708" w:type="dxa"/>
             <w:tcBorders/>
           </w:tcPr>
           <w:p>
@@ -656,7 +676,7 @@
         </w:tc>
         <w:tc>
           <w:tcPr>
-            <w:tcW w:w="4591" w:type="dxa"/>
+            <w:tcW w:w="4592" w:type="dxa"/>
             <w:tcBorders/>
           </w:tcPr>
           <w:p>
@@ -760,7 +780,7 @@
         </w:tc>
         <w:tc>
           <w:tcPr>
-            <w:tcW w:w="1410" w:type="dxa"/>
+            <w:tcW w:w="1411" w:type="dxa"/>
             <w:tcBorders/>
           </w:tcPr>
           <w:p>
@@ -786,7 +806,7 @@
         </w:tc>
         <w:tc>
           <w:tcPr>
-            <w:tcW w:w="3629" w:type="dxa"/>
+            <w:tcW w:w="3628" w:type="dxa"/>
             <w:tcBorders/>
           </w:tcPr>
           <w:p>
@@ -812,7 +832,27 @@
                 <w:sz w:val="24"/>
                 <w:szCs w:val="24"/>
               </w:rPr>
-              <w:t>[RecevierAddress]</w:t>
+              <w:t>[</w:t>
+            </w:r>
+            <w:r>
+              <w:rPr>
+                <w:rFonts w:ascii="Noto Sans" w:hAnsi="Noto Sans"/>
+                <w:b w:val="false"/>
+                <w:bCs w:val="false"/>
+                <w:sz w:val="24"/>
+                <w:szCs w:val="24"/>
+              </w:rPr>
+              <w:t>client</w:t>
+            </w:r>
+            <w:r>
+              <w:rPr>
+                <w:rFonts w:ascii="Noto Sans" w:hAnsi="Noto Sans"/>
+                <w:b w:val="false"/>
+                <w:bCs w:val="false"/>
+                <w:sz w:val="24"/>
+                <w:szCs w:val="24"/>
+              </w:rPr>
+              <w:t>Address]</w:t>
             </w:r>
           </w:p>
         </w:tc>
@@ -821,7 +861,7 @@
         <w:trPr/>
         <w:tc>
           <w:tcPr>
-            <w:tcW w:w="1709" w:type="dxa"/>
+            <w:tcW w:w="1708" w:type="dxa"/>
             <w:tcBorders/>
           </w:tcPr>
           <w:p>
@@ -846,7 +886,7 @@
         </w:tc>
         <w:tc>
           <w:tcPr>
-            <w:tcW w:w="4591" w:type="dxa"/>
+            <w:tcW w:w="4592" w:type="dxa"/>
             <w:tcBorders/>
           </w:tcPr>
           <w:p>
@@ -871,7 +911,7 @@
         </w:tc>
         <w:tc>
           <w:tcPr>
-            <w:tcW w:w="1410" w:type="dxa"/>
+            <w:tcW w:w="1411" w:type="dxa"/>
             <w:tcBorders/>
           </w:tcPr>
           <w:p>
@@ -897,7 +937,7 @@
         </w:tc>
         <w:tc>
           <w:tcPr>
-            <w:tcW w:w="3629" w:type="dxa"/>
+            <w:tcW w:w="3628" w:type="dxa"/>
             <w:tcBorders/>
           </w:tcPr>
           <w:p>
@@ -923,7 +963,27 @@
                 <w:sz w:val="24"/>
                 <w:szCs w:val="24"/>
               </w:rPr>
-              <w:t>[RecevierGST]</w:t>
+              <w:t>[</w:t>
+            </w:r>
+            <w:r>
+              <w:rPr>
+                <w:rFonts w:ascii="Noto Sans" w:hAnsi="Noto Sans"/>
+                <w:b w:val="false"/>
+                <w:bCs w:val="false"/>
+                <w:sz w:val="24"/>
+                <w:szCs w:val="24"/>
+              </w:rPr>
+              <w:t>client</w:t>
+            </w:r>
+            <w:r>
+              <w:rPr>
+                <w:rFonts w:ascii="Noto Sans" w:hAnsi="Noto Sans"/>
+                <w:b w:val="false"/>
+                <w:bCs w:val="false"/>
+                <w:sz w:val="24"/>
+                <w:szCs w:val="24"/>
+              </w:rPr>
+              <w:t>GST]</w:t>
             </w:r>
           </w:p>
         </w:tc>
@@ -1220,23 +1280,7 @@
                 <w:sz w:val="24"/>
                 <w:szCs w:val="24"/>
               </w:rPr>
-              <w:t>[</w:t>
-            </w:r>
-            <w:r>
-              <w:rPr>
-                <w:rFonts w:ascii="Noto Sans" w:hAnsi="Noto Sans"/>
-                <w:sz w:val="24"/>
-                <w:szCs w:val="24"/>
-              </w:rPr>
-              <w:t>Amount1</w:t>
-            </w:r>
-            <w:r>
-              <w:rPr>
-                <w:rFonts w:ascii="Noto Sans" w:hAnsi="Noto Sans"/>
-                <w:sz w:val="24"/>
-                <w:szCs w:val="24"/>
-              </w:rPr>
-              <w:t>]</w:t>
+              <w:t>[Amount1]</w:t>
             </w:r>
           </w:p>
         </w:tc>
@@ -1351,23 +1395,7 @@
                 <w:sz w:val="24"/>
                 <w:szCs w:val="24"/>
               </w:rPr>
-              <w:t>[</w:t>
-            </w:r>
-            <w:r>
-              <w:rPr>
-                <w:rFonts w:ascii="Noto Sans" w:hAnsi="Noto Sans"/>
-                <w:sz w:val="24"/>
-                <w:szCs w:val="24"/>
-              </w:rPr>
-              <w:t>Amount2</w:t>
-            </w:r>
-            <w:r>
-              <w:rPr>
-                <w:rFonts w:ascii="Noto Sans" w:hAnsi="Noto Sans"/>
-                <w:sz w:val="24"/>
-                <w:szCs w:val="24"/>
-              </w:rPr>
-              <w:t>]</w:t>
+              <w:t>[Amount2]</w:t>
             </w:r>
           </w:p>
         </w:tc>
@@ -1482,23 +1510,7 @@
                 <w:sz w:val="24"/>
                 <w:szCs w:val="24"/>
               </w:rPr>
-              <w:t>[</w:t>
-            </w:r>
-            <w:r>
-              <w:rPr>
-                <w:rFonts w:ascii="Noto Sans" w:hAnsi="Noto Sans"/>
-                <w:sz w:val="24"/>
-                <w:szCs w:val="24"/>
-              </w:rPr>
-              <w:t>Amount3</w:t>
-            </w:r>
-            <w:r>
-              <w:rPr>
-                <w:rFonts w:ascii="Noto Sans" w:hAnsi="Noto Sans"/>
-                <w:sz w:val="24"/>
-                <w:szCs w:val="24"/>
-              </w:rPr>
-              <w:t>]</w:t>
+              <w:t>[Amount3]</w:t>
             </w:r>
           </w:p>
         </w:tc>
@@ -1613,23 +1625,7 @@
                 <w:sz w:val="24"/>
                 <w:szCs w:val="24"/>
               </w:rPr>
-              <w:t>[</w:t>
-            </w:r>
-            <w:r>
-              <w:rPr>
-                <w:rFonts w:ascii="Noto Sans" w:hAnsi="Noto Sans"/>
-                <w:sz w:val="24"/>
-                <w:szCs w:val="24"/>
-              </w:rPr>
-              <w:t>Amount4</w:t>
-            </w:r>
-            <w:r>
-              <w:rPr>
-                <w:rFonts w:ascii="Noto Sans" w:hAnsi="Noto Sans"/>
-                <w:sz w:val="24"/>
-                <w:szCs w:val="24"/>
-              </w:rPr>
-              <w:t>]</w:t>
+              <w:t>[Amount4]</w:t>
             </w:r>
           </w:p>
         </w:tc>
@@ -1744,23 +1740,7 @@
                 <w:sz w:val="24"/>
                 <w:szCs w:val="24"/>
               </w:rPr>
-              <w:t>[</w:t>
-            </w:r>
-            <w:r>
-              <w:rPr>
-                <w:rFonts w:ascii="Noto Sans" w:hAnsi="Noto Sans"/>
-                <w:sz w:val="24"/>
-                <w:szCs w:val="24"/>
-              </w:rPr>
-              <w:t>Amount5</w:t>
-            </w:r>
-            <w:r>
-              <w:rPr>
-                <w:rFonts w:ascii="Noto Sans" w:hAnsi="Noto Sans"/>
-                <w:sz w:val="24"/>
-                <w:szCs w:val="24"/>
-              </w:rPr>
-              <w:t>]</w:t>
+              <w:t>[Amount5]</w:t>
             </w:r>
           </w:p>
         </w:tc>
@@ -1807,15 +1787,15 @@
         </w:tblCellMar>
       </w:tblPr>
       <w:tblGrid>
-        <w:gridCol w:w="6464"/>
-        <w:gridCol w:w="3060"/>
+        <w:gridCol w:w="6463"/>
+        <w:gridCol w:w="3061"/>
         <w:gridCol w:w="1816"/>
       </w:tblGrid>
       <w:tr>
         <w:trPr/>
         <w:tc>
           <w:tcPr>
-            <w:tcW w:w="6464" w:type="dxa"/>
+            <w:tcW w:w="6463" w:type="dxa"/>
             <w:vMerge w:val="restart"/>
             <w:tcBorders>
               <w:top w:val="single" w:sz="4" w:space="0" w:color="000000"/>
@@ -1966,7 +1946,7 @@
         </w:tc>
         <w:tc>
           <w:tcPr>
-            <w:tcW w:w="3060" w:type="dxa"/>
+            <w:tcW w:w="3061" w:type="dxa"/>
             <w:tcBorders>
               <w:top w:val="single" w:sz="4" w:space="0" w:color="000000"/>
               <w:start w:val="single" w:sz="4" w:space="0" w:color="000000"/>
@@ -2030,7 +2010,7 @@
         <w:trPr/>
         <w:tc>
           <w:tcPr>
-            <w:tcW w:w="6464" w:type="dxa"/>
+            <w:tcW w:w="6463" w:type="dxa"/>
             <w:vMerge w:val="continue"/>
             <w:tcBorders>
               <w:top w:val="single" w:sz="4" w:space="0" w:color="000000"/>
@@ -2060,7 +2040,7 @@
         </w:tc>
         <w:tc>
           <w:tcPr>
-            <w:tcW w:w="3060" w:type="dxa"/>
+            <w:tcW w:w="3061" w:type="dxa"/>
             <w:tcBorders>
               <w:start w:val="single" w:sz="4" w:space="0" w:color="000000"/>
               <w:bottom w:val="single" w:sz="4" w:space="0" w:color="000000"/>
@@ -2122,7 +2102,7 @@
         <w:trPr/>
         <w:tc>
           <w:tcPr>
-            <w:tcW w:w="6464" w:type="dxa"/>
+            <w:tcW w:w="6463" w:type="dxa"/>
             <w:vMerge w:val="continue"/>
             <w:tcBorders>
               <w:top w:val="single" w:sz="4" w:space="0" w:color="000000"/>
@@ -2152,7 +2132,7 @@
         </w:tc>
         <w:tc>
           <w:tcPr>
-            <w:tcW w:w="3060" w:type="dxa"/>
+            <w:tcW w:w="3061" w:type="dxa"/>
             <w:tcBorders>
               <w:start w:val="single" w:sz="4" w:space="0" w:color="000000"/>
               <w:bottom w:val="single" w:sz="4" w:space="0" w:color="000000"/>
@@ -2214,7 +2194,7 @@
         <w:trPr/>
         <w:tc>
           <w:tcPr>
-            <w:tcW w:w="6464" w:type="dxa"/>
+            <w:tcW w:w="6463" w:type="dxa"/>
             <w:vMerge w:val="continue"/>
             <w:tcBorders>
               <w:top w:val="single" w:sz="4" w:space="0" w:color="000000"/>
@@ -2244,7 +2224,7 @@
         </w:tc>
         <w:tc>
           <w:tcPr>
-            <w:tcW w:w="3060" w:type="dxa"/>
+            <w:tcW w:w="3061" w:type="dxa"/>
             <w:tcBorders>
               <w:start w:val="single" w:sz="4" w:space="0" w:color="000000"/>
               <w:bottom w:val="single" w:sz="4" w:space="0" w:color="000000"/>
@@ -2306,7 +2286,7 @@
         <w:trPr/>
         <w:tc>
           <w:tcPr>
-            <w:tcW w:w="6464" w:type="dxa"/>
+            <w:tcW w:w="6463" w:type="dxa"/>
             <w:vMerge w:val="continue"/>
             <w:tcBorders>
               <w:top w:val="single" w:sz="4" w:space="0" w:color="000000"/>
@@ -2336,7 +2316,7 @@
         </w:tc>
         <w:tc>
           <w:tcPr>
-            <w:tcW w:w="3060" w:type="dxa"/>
+            <w:tcW w:w="3061" w:type="dxa"/>
             <w:tcBorders>
               <w:start w:val="single" w:sz="4" w:space="0" w:color="000000"/>
               <w:bottom w:val="single" w:sz="4" w:space="0" w:color="000000"/>
@@ -2379,15 +2359,7 @@
                 <w:sz w:val="24"/>
                 <w:szCs w:val="24"/>
               </w:rPr>
-              <w:t xml:space="preserve">[amountInword] </w:t>
-            </w:r>
-            <w:r>
-              <w:rPr>
-                <w:rFonts w:ascii="Noto Sans" w:hAnsi="Noto Sans"/>
-                <w:sz w:val="24"/>
-                <w:szCs w:val="24"/>
-              </w:rPr>
-              <w:t>only</w:t>
+              <w:t>[amountInword] only</w:t>
             </w:r>
           </w:p>
         </w:tc>
@@ -2417,23 +2389,7 @@
                 <w:sz w:val="24"/>
                 <w:szCs w:val="24"/>
               </w:rPr>
-              <w:t>[</w:t>
-            </w:r>
-            <w:r>
-              <w:rPr>
-                <w:rFonts w:ascii="Noto Sans" w:hAnsi="Noto Sans"/>
-                <w:sz w:val="24"/>
-                <w:szCs w:val="24"/>
-              </w:rPr>
-              <w:t>Total</w:t>
-            </w:r>
-            <w:r>
-              <w:rPr>
-                <w:rFonts w:ascii="Noto Sans" w:hAnsi="Noto Sans"/>
-                <w:sz w:val="24"/>
-                <w:szCs w:val="24"/>
-              </w:rPr>
-              <w:t>]</w:t>
+              <w:t>[Total]</w:t>
             </w:r>
           </w:p>
         </w:tc>

</xml_diff>